<commit_message>
Mise a jour maquette et cahier des charges
</commit_message>
<xml_diff>
--- a/Document/Cahier des charges fonctionnels_Réponse aux CDCG.docx
+++ b/Document/Cahier des charges fonctionnels_Réponse aux CDCG.docx
@@ -201,31 +201,13 @@
                         <w:bCs/>
                       </w:rPr>
                     </w:pPr>
-                    <w:proofErr w:type="spellStart"/>
                     <w:r>
                       <w:rPr>
                         <w:b/>
                         <w:bCs/>
                       </w:rPr>
-                      <w:t>Jeoffrey</w:t>
+                      <w:t>Jeoffrey Godart</w:t>
                     </w:r>
-                    <w:proofErr w:type="spellEnd"/>
-                    <w:r>
-                      <w:rPr>
-                        <w:b/>
-                        <w:bCs/>
-                      </w:rPr>
-                      <w:t xml:space="preserve"> </w:t>
-                    </w:r>
-                    <w:proofErr w:type="spellStart"/>
-                    <w:r>
-                      <w:rPr>
-                        <w:b/>
-                        <w:bCs/>
-                      </w:rPr>
-                      <w:t>Godart</w:t>
-                    </w:r>
-                    <w:proofErr w:type="spellEnd"/>
                   </w:p>
                 </w:tc>
               </w:sdtContent>
@@ -471,19 +453,9 @@
             <w:pPr>
               <w:jc w:val="center"/>
             </w:pPr>
-            <w:proofErr w:type="spellStart"/>
-            <w:r>
-              <w:t>Godart</w:t>
-            </w:r>
-            <w:proofErr w:type="spellEnd"/>
-            <w:r>
-              <w:t xml:space="preserve"> </w:t>
-            </w:r>
-            <w:proofErr w:type="spellStart"/>
-            <w:r>
-              <w:t>Jeoffrey</w:t>
-            </w:r>
-            <w:proofErr w:type="spellEnd"/>
+            <w:r>
+              <w:t>Godart Jeoffrey</w:t>
+            </w:r>
           </w:p>
         </w:tc>
         <w:tc>
@@ -1557,15 +1529,7 @@
     </w:p>
     <w:p>
       <w:r>
-        <w:t>L’institut d’informatique appliqué effectue à l’heure actuel des QCM sur format papier et souhaiterais simplifier ce système. Pour cela elle envisage de mettre en place des applications mobile (</w:t>
-      </w:r>
-      <w:proofErr w:type="spellStart"/>
-      <w:r>
-        <w:t>Android</w:t>
-      </w:r>
-      <w:proofErr w:type="spellEnd"/>
-      <w:r>
-        <w:t xml:space="preserve"> 4.1, </w:t>
+        <w:t xml:space="preserve">L’institut d’informatique appliqué effectue à l’heure actuel des QCM sur format papier et souhaiterais simplifier ce système. Pour cela elle envisage de mettre en place des applications mobile (Android 4.1, </w:t>
       </w:r>
       <w:r>
         <w:t>Ios</w:t>
@@ -1612,15 +1576,7 @@
     </w:p>
     <w:p>
       <w:r>
-        <w:t xml:space="preserve">Les résultats ne doivent pas être connus par l’utilisateur </w:t>
-      </w:r>
-      <w:proofErr w:type="gramStart"/>
-      <w:r>
-        <w:t>a</w:t>
-      </w:r>
-      <w:proofErr w:type="gramEnd"/>
-      <w:r>
-        <w:t xml:space="preserve"> la fin du QCM, seront calculés et renvoyer par mail.  </w:t>
+        <w:t xml:space="preserve">Les résultats ne doivent pas être connus par l’utilisateur a la fin du QCM, seront calculés et renvoyer par mail.  </w:t>
       </w:r>
     </w:p>
     <w:p>
@@ -1674,39 +1630,29 @@
         <w:t>Application Mobile</w:t>
       </w:r>
     </w:p>
+    <w:p>
+      <w:r>
+        <w:t xml:space="preserve">Ces différentes fonctions sont maquetter sur le document </w:t>
+      </w:r>
+      <w:r>
+        <w:t>fourni</w:t>
+      </w:r>
+      <w:r>
+        <w:t> : Maquette_QCM</w:t>
+      </w:r>
+      <w:r>
+        <w:t xml:space="preserve">.ep </w:t>
+      </w:r>
+    </w:p>
+    <w:p>
+      <w:r>
+        <w:t xml:space="preserve">En format web pour avoir un aperçu de la navigation : </w:t>
+      </w:r>
+      <w:r>
+        <w:t>Maquette_QCM_html</w:t>
+      </w:r>
+    </w:p>
     <w:p/>
-    <w:p>
-      <w:r>
-        <w:t xml:space="preserve">Ces différentes fonctions sont maquetter sur le document </w:t>
-      </w:r>
-      <w:r>
-        <w:t>fourni</w:t>
-      </w:r>
-      <w:r>
-        <w:t xml:space="preserve"> : </w:t>
-      </w:r>
-      <w:proofErr w:type="spellStart"/>
-      <w:r>
-        <w:t>Maquette_QCM</w:t>
-      </w:r>
-      <w:r>
-        <w:t>.ep</w:t>
-      </w:r>
-      <w:proofErr w:type="spellEnd"/>
-      <w:r>
-        <w:t xml:space="preserve"> </w:t>
-      </w:r>
-    </w:p>
-    <w:p>
-      <w:r>
-        <w:t xml:space="preserve">En format web pour avoir un aperçu de la navigation : </w:t>
-      </w:r>
-      <w:proofErr w:type="spellStart"/>
-      <w:r>
-        <w:t>Maquette_QCM_html</w:t>
-      </w:r>
-      <w:proofErr w:type="spellEnd"/>
-    </w:p>
     <w:p>
       <w:pPr>
         <w:pStyle w:val="Paragraphedeliste"/>
@@ -1739,6 +1685,9 @@
         <w:t>Au démarrage de l’application</w:t>
       </w:r>
       <w:r>
+        <w:t>,</w:t>
+      </w:r>
+      <w:r>
         <w:t xml:space="preserve"> permettra à</w:t>
       </w:r>
       <w:r>
@@ -1798,7 +1747,13 @@
         <w:t>Permet l’affichage une fois la connexion validé</w:t>
       </w:r>
       <w:r>
-        <w:t xml:space="preserve"> et l’utilisateur authentifié d’afficher la page principal regroupant l’affichage de plusieurs choses.</w:t>
+        <w:t xml:space="preserve"> et l’utilisateur authentifié </w:t>
+      </w:r>
+      <w:r>
+        <w:t>d’afficher la page principal de l’application affichant les QCM</w:t>
+      </w:r>
+      <w:r>
+        <w:t>.</w:t>
       </w:r>
     </w:p>
     <w:p>
@@ -2019,7 +1974,13 @@
         </w:numPr>
       </w:pPr>
       <w:r>
-        <w:t>Certaines questions pourront disposer de ressources média (Vidéo ou audio) pour cela un bouton sera a disposition pour permettre la lecture. Cette lecture s’effectuera au sein de l’application en évitant de passer par des systèmes tiers fessant quittés l’application.</w:t>
+        <w:t>Certaines questions pourront disposer de ressources média (Vidéo ou audio) pour cela un bouton sera a disposition pour permettre la lecture. Cette lecture s’effectuera au sein de l’application en évitant de passer par de</w:t>
+      </w:r>
+      <w:r>
+        <w:t>s systèmes tiers fessant quitter</w:t>
+      </w:r>
+      <w:r>
+        <w:t xml:space="preserve"> l’application.</w:t>
       </w:r>
     </w:p>
     <w:p>
@@ -2057,6 +2018,20 @@
       <w:r>
         <w:t>En cas de départ de l’application le décompte du temps restant doit rester actif</w:t>
       </w:r>
+      <w:r>
+        <w:t>.</w:t>
+      </w:r>
+    </w:p>
+    <w:p>
+      <w:pPr>
+        <w:pStyle w:val="Paragraphedeliste"/>
+      </w:pPr>
+    </w:p>
+    <w:p>
+      <w:pPr>
+        <w:pStyle w:val="Paragraphedeliste"/>
+        <w:ind w:left="1440"/>
+      </w:pPr>
     </w:p>
     <w:p>
       <w:pPr>
@@ -2078,6 +2053,11 @@
     <w:p>
       <w:pPr>
         <w:pStyle w:val="Paragraphedeliste"/>
+      </w:pPr>
+    </w:p>
+    <w:p>
+      <w:pPr>
+        <w:pStyle w:val="Paragraphedeliste"/>
         <w:numPr>
           <w:ilvl w:val="1"/>
           <w:numId w:val="7"/>
@@ -2090,6 +2070,12 @@
     <w:p>
       <w:pPr>
         <w:pStyle w:val="Paragraphedeliste"/>
+        <w:ind w:left="1440"/>
+      </w:pPr>
+    </w:p>
+    <w:p>
+      <w:pPr>
+        <w:pStyle w:val="Paragraphedeliste"/>
         <w:numPr>
           <w:ilvl w:val="1"/>
           <w:numId w:val="7"/>
@@ -2155,11 +2141,415 @@
     </w:p>
     <w:p>
       <w:pPr>
+        <w:rPr>
+          <w:rFonts w:asciiTheme="majorHAnsi" w:eastAsiaTheme="majorEastAsia" w:hAnsiTheme="majorHAnsi" w:cstheme="majorBidi"/>
+          <w:b/>
+          <w:bCs/>
+          <w:color w:val="2A6C7D" w:themeColor="accent1" w:themeShade="BF"/>
+          <w:sz w:val="28"/>
+          <w:szCs w:val="28"/>
+        </w:rPr>
+      </w:pPr>
+      <w:bookmarkStart w:id="7" w:name="_Toc434763619"/>
+      <w:r>
+        <w:br w:type="page"/>
+      </w:r>
+    </w:p>
+    <w:p>
+      <w:pPr>
+        <w:pStyle w:val="Titre3"/>
+      </w:pPr>
+      <w:r>
+        <w:lastRenderedPageBreak/>
+        <w:t>Site web</w:t>
+      </w:r>
+    </w:p>
+    <w:p/>
+    <w:p>
+      <w:r>
+        <w:t>Il sera divisé en deux parties distinctes, permettre la gestion des QCM et des utilisateurs et leurs groupes associés.</w:t>
+      </w:r>
+    </w:p>
+    <w:p>
+      <w:pPr>
+        <w:pStyle w:val="Paragraphedeliste"/>
+        <w:numPr>
+          <w:ilvl w:val="0"/>
+          <w:numId w:val="7"/>
+        </w:numPr>
+      </w:pPr>
+      <w:r>
+        <w:t>Connexion</w:t>
+      </w:r>
+      <w:r>
+        <w:tab/>
+      </w:r>
+    </w:p>
+    <w:p>
+      <w:pPr>
+        <w:pStyle w:val="Paragraphedeliste"/>
+        <w:numPr>
+          <w:ilvl w:val="1"/>
+          <w:numId w:val="7"/>
+        </w:numPr>
+      </w:pPr>
+      <w:r>
+        <w:t>A l’image de l’application une connexion permettra de limiter l’accès aux informations du site web, seul les intervenants disposant d’une authentification d’un niveau suffisant pourront se connecter au site.</w:t>
+      </w:r>
+    </w:p>
+    <w:p>
+      <w:pPr>
+        <w:pStyle w:val="Paragraphedeliste"/>
+        <w:ind w:left="1440"/>
+      </w:pPr>
+    </w:p>
+    <w:p>
+      <w:pPr>
+        <w:pStyle w:val="Paragraphedeliste"/>
+        <w:numPr>
+          <w:ilvl w:val="0"/>
+          <w:numId w:val="7"/>
+        </w:numPr>
+      </w:pPr>
+      <w:r>
+        <w:t>Gestion des QCM</w:t>
+      </w:r>
+    </w:p>
+    <w:p>
+      <w:pPr>
+        <w:pStyle w:val="Paragraphedeliste"/>
+      </w:pPr>
+    </w:p>
+    <w:p>
+      <w:pPr>
+        <w:pStyle w:val="Paragraphedeliste"/>
+        <w:numPr>
+          <w:ilvl w:val="1"/>
+          <w:numId w:val="7"/>
+        </w:numPr>
+      </w:pPr>
+      <w:r>
+        <w:t>Ajout d’un questionnaire</w:t>
+      </w:r>
+    </w:p>
+    <w:p>
+      <w:pPr>
+        <w:pStyle w:val="Paragraphedeliste"/>
+        <w:numPr>
+          <w:ilvl w:val="2"/>
+          <w:numId w:val="7"/>
+        </w:numPr>
+      </w:pPr>
+      <w:r>
+        <w:t>Permettra la création d’un QCM ainsi que l’ajout de questions/réponses et de contenu associé (Audio et vidéo).</w:t>
+      </w:r>
+    </w:p>
+    <w:p>
+      <w:pPr>
+        <w:pStyle w:val="Paragraphedeliste"/>
+        <w:ind w:left="2160"/>
+      </w:pPr>
+    </w:p>
+    <w:p>
+      <w:pPr>
+        <w:pStyle w:val="Paragraphedeliste"/>
+        <w:numPr>
+          <w:ilvl w:val="1"/>
+          <w:numId w:val="7"/>
+        </w:numPr>
+      </w:pPr>
+      <w:r>
+        <w:t>Modification</w:t>
+      </w:r>
+      <w:r>
+        <w:t xml:space="preserve"> d’un questionnaire</w:t>
+      </w:r>
+    </w:p>
+    <w:p>
+      <w:pPr>
+        <w:pStyle w:val="Paragraphedeliste"/>
+        <w:numPr>
+          <w:ilvl w:val="2"/>
+          <w:numId w:val="7"/>
+        </w:numPr>
+      </w:pPr>
+      <w:r>
+        <w:t xml:space="preserve">Permettre la modification d’un QCM et de son contenu </w:t>
+      </w:r>
+    </w:p>
+    <w:p>
+      <w:pPr>
+        <w:pStyle w:val="Paragraphedeliste"/>
+        <w:ind w:left="2160"/>
+      </w:pPr>
+    </w:p>
+    <w:p>
+      <w:pPr>
+        <w:pStyle w:val="Paragraphedeliste"/>
+        <w:numPr>
+          <w:ilvl w:val="1"/>
+          <w:numId w:val="7"/>
+        </w:numPr>
+      </w:pPr>
+      <w:r>
+        <w:t xml:space="preserve">Suppression </w:t>
+      </w:r>
+      <w:r>
+        <w:t>d’un questionnaire</w:t>
+      </w:r>
+    </w:p>
+    <w:p>
+      <w:pPr>
+        <w:pStyle w:val="Paragraphedeliste"/>
+        <w:numPr>
+          <w:ilvl w:val="2"/>
+          <w:numId w:val="7"/>
+        </w:numPr>
+      </w:pPr>
+      <w:r>
+        <w:t>Permet de supprimer un questionnaire</w:t>
+      </w:r>
+    </w:p>
+    <w:p>
+      <w:pPr>
+        <w:pStyle w:val="Paragraphedeliste"/>
+        <w:ind w:left="2160"/>
+      </w:pPr>
+    </w:p>
+    <w:p>
+      <w:pPr>
+        <w:pStyle w:val="Paragraphedeliste"/>
+        <w:numPr>
+          <w:ilvl w:val="0"/>
+          <w:numId w:val="7"/>
+        </w:numPr>
+      </w:pPr>
+      <w:r>
+        <w:t>Gestion des utilisateurs</w:t>
+      </w:r>
+    </w:p>
+    <w:p>
+      <w:pPr>
+        <w:pStyle w:val="Paragraphedeliste"/>
+      </w:pPr>
+    </w:p>
+    <w:p>
+      <w:pPr>
+        <w:pStyle w:val="Paragraphedeliste"/>
+        <w:numPr>
+          <w:ilvl w:val="1"/>
+          <w:numId w:val="7"/>
+        </w:numPr>
+      </w:pPr>
+      <w:r>
+        <w:t>Ajout d’un utilisateur</w:t>
+      </w:r>
+    </w:p>
+    <w:p>
+      <w:pPr>
+        <w:pStyle w:val="Paragraphedeliste"/>
+        <w:numPr>
+          <w:ilvl w:val="2"/>
+          <w:numId w:val="7"/>
+        </w:numPr>
+      </w:pPr>
+      <w:r>
+        <w:t>Permet</w:t>
+      </w:r>
+      <w:r>
+        <w:t xml:space="preserve"> d’ajouter un utilisateur </w:t>
+      </w:r>
+      <w:r>
+        <w:t xml:space="preserve">avec plusieurs informations associé comme le mail </w:t>
+      </w:r>
+      <w:r>
+        <w:t xml:space="preserve">ou </w:t>
+      </w:r>
+      <w:r>
+        <w:t>les identifiants de connexion a l’application.</w:t>
+      </w:r>
+    </w:p>
+    <w:p>
+      <w:pPr>
+        <w:pStyle w:val="Paragraphedeliste"/>
+        <w:ind w:left="2160"/>
+      </w:pPr>
+    </w:p>
+    <w:p>
+      <w:pPr>
+        <w:pStyle w:val="Paragraphedeliste"/>
+        <w:numPr>
+          <w:ilvl w:val="1"/>
+          <w:numId w:val="7"/>
+        </w:numPr>
+      </w:pPr>
+      <w:r>
+        <w:t>Modification d’un utilisateur</w:t>
+      </w:r>
+    </w:p>
+    <w:p>
+      <w:pPr>
+        <w:pStyle w:val="Paragraphedeliste"/>
+        <w:numPr>
+          <w:ilvl w:val="2"/>
+          <w:numId w:val="7"/>
+        </w:numPr>
+      </w:pPr>
+      <w:r>
+        <w:t>Modification des informations d’un utilisateur</w:t>
+      </w:r>
+    </w:p>
+    <w:p>
+      <w:pPr>
+        <w:pStyle w:val="Paragraphedeliste"/>
+        <w:ind w:left="1440"/>
+      </w:pPr>
+    </w:p>
+    <w:p>
+      <w:pPr>
+        <w:pStyle w:val="Paragraphedeliste"/>
+        <w:numPr>
+          <w:ilvl w:val="1"/>
+          <w:numId w:val="7"/>
+        </w:numPr>
+      </w:pPr>
+      <w:r>
+        <w:t>Suppression d’un utilisateur</w:t>
+      </w:r>
+    </w:p>
+    <w:p>
+      <w:pPr>
+        <w:pStyle w:val="Paragraphedeliste"/>
+        <w:numPr>
+          <w:ilvl w:val="2"/>
+          <w:numId w:val="7"/>
+        </w:numPr>
+      </w:pPr>
+      <w:r>
+        <w:t>Suppression d’un utilisateur</w:t>
+      </w:r>
+    </w:p>
+    <w:p>
+      <w:pPr>
+        <w:pStyle w:val="Paragraphedeliste"/>
+        <w:ind w:left="1440"/>
+      </w:pPr>
+    </w:p>
+    <w:p>
+      <w:pPr>
+        <w:pStyle w:val="Paragraphedeliste"/>
+        <w:numPr>
+          <w:ilvl w:val="1"/>
+          <w:numId w:val="7"/>
+        </w:numPr>
+      </w:pPr>
+      <w:r>
+        <w:t xml:space="preserve">Ajout d’un groupe </w:t>
+      </w:r>
+    </w:p>
+    <w:p>
+      <w:pPr>
+        <w:pStyle w:val="Paragraphedeliste"/>
+        <w:numPr>
+          <w:ilvl w:val="2"/>
+          <w:numId w:val="7"/>
+        </w:numPr>
+      </w:pPr>
+      <w:r>
+        <w:t>Un élève peut être associé a se que l’on appel un</w:t>
+      </w:r>
+      <w:r>
+        <w:t xml:space="preserve"> ou plusieurs</w:t>
+      </w:r>
+      <w:r>
+        <w:t xml:space="preserve"> groupe</w:t>
+      </w:r>
+      <w:r>
+        <w:t>s</w:t>
+      </w:r>
+      <w:r>
+        <w:t xml:space="preserve"> d’utilisateur</w:t>
+      </w:r>
+      <w:r>
+        <w:t>s</w:t>
+      </w:r>
+      <w:r>
+        <w:t xml:space="preserve"> (exemple : une classe</w:t>
+      </w:r>
+      <w:r>
+        <w:t>, professeur</w:t>
+      </w:r>
+      <w:r>
+        <w:t>).</w:t>
+      </w:r>
+    </w:p>
+    <w:p>
+      <w:pPr>
+        <w:pStyle w:val="Paragraphedeliste"/>
+        <w:numPr>
+          <w:ilvl w:val="1"/>
+          <w:numId w:val="7"/>
+        </w:numPr>
+      </w:pPr>
+      <w:r>
+        <w:t>Modification d’un groupe</w:t>
+      </w:r>
+    </w:p>
+    <w:p>
+      <w:pPr>
+        <w:pStyle w:val="Paragraphedeliste"/>
+        <w:numPr>
+          <w:ilvl w:val="1"/>
+          <w:numId w:val="7"/>
+        </w:numPr>
+      </w:pPr>
+      <w:r>
+        <w:t>Suppression d’un groupe</w:t>
+      </w:r>
+    </w:p>
+    <w:p>
+      <w:pPr>
+        <w:pStyle w:val="Paragraphedeliste"/>
+        <w:numPr>
+          <w:ilvl w:val="1"/>
+          <w:numId w:val="7"/>
+        </w:numPr>
+      </w:pPr>
+      <w:r>
+        <w:t xml:space="preserve">Gestion des habilitations </w:t>
+      </w:r>
+    </w:p>
+    <w:p>
+      <w:pPr>
+        <w:pStyle w:val="Paragraphedeliste"/>
+        <w:numPr>
+          <w:ilvl w:val="2"/>
+          <w:numId w:val="7"/>
+        </w:numPr>
+      </w:pPr>
+      <w:r>
+        <w:t>Permet de gérer les habilitations attribué</w:t>
+      </w:r>
+    </w:p>
+    <w:p>
+      <w:pPr>
+        <w:pStyle w:val="Paragraphedeliste"/>
+        <w:ind w:left="2160"/>
+      </w:pPr>
+    </w:p>
+    <w:p>
+      <w:pPr>
+        <w:pStyle w:val="Paragraphedeliste"/>
+        <w:ind w:left="1440"/>
+      </w:pPr>
+    </w:p>
+    <w:p>
+      <w:pPr>
         <w:pStyle w:val="Titre1"/>
         <w:jc w:val="center"/>
       </w:pPr>
-      <w:bookmarkStart w:id="7" w:name="_Toc434763619"/>
-      <w:r>
+      <w:r>
+        <w:lastRenderedPageBreak/>
         <w:t>Ressources</w:t>
       </w:r>
       <w:bookmarkEnd w:id="7"/>
@@ -2201,6 +2591,20 @@
         <w:t xml:space="preserve"> </w:t>
       </w:r>
     </w:p>
+    <w:p>
+      <w:r>
+        <w:t xml:space="preserve">Ces différentes fonctions sont maquetter sur le document fourni : Maquette_QCM.ep </w:t>
+      </w:r>
+    </w:p>
+    <w:p>
+      <w:r>
+        <w:t xml:space="preserve">En format web pour avoir un aperçu de la navigation : </w:t>
+      </w:r>
+      <w:r>
+        <w:t>Maquette_QCM_html</w:t>
+      </w:r>
+    </w:p>
+    <w:p/>
     <w:sectPr>
       <w:headerReference w:type="default" r:id="rId9"/>
       <w:footerReference w:type="default" r:id="rId10"/>
@@ -2274,7 +2678,7 @@
                       <w:rPr>
                         <w:noProof/>
                       </w:rPr>
-                      <w:t>6</w:t>
+                      <w:t>7</w:t>
                     </w:r>
                   </w:fldSimple>
                 </w:p>
@@ -4671,7 +5075,7 @@
 </file>
 
 <file path=customXml/itemProps2.xml><?xml version="1.0" encoding="utf-8"?>
-<ds:datastoreItem xmlns:ds="http://schemas.openxmlformats.org/officeDocument/2006/customXml" ds:itemID="{CD230AB0-ACA6-4D05-8904-123FA917DCE3}">
+<ds:datastoreItem xmlns:ds="http://schemas.openxmlformats.org/officeDocument/2006/customXml" ds:itemID="{33E5D38B-5769-4716-B6C9-22C0603EB05F}">
   <ds:schemaRefs>
     <ds:schemaRef ds:uri="http://schemas.openxmlformats.org/officeDocument/2006/bibliography"/>
   </ds:schemaRefs>

</xml_diff>